<commit_message>
updating page with list of technical skillls
</commit_message>
<xml_diff>
--- a/documents/ereimer_Resume.docx
+++ b/documents/ereimer_Resume.docx
@@ -46,6 +46,7 @@
         <w:rPr>
           <w:rFonts w:ascii="Arial" w:hAnsi="Arial" w:cs="Arial"/>
           <w:szCs w:val="24"/>
+          <w:lang w:val="de-DE"/>
         </w:rPr>
       </w:pPr>
       <w:hyperlink r:id="rId6" w:history="1">
@@ -54,6 +55,7 @@
             <w:rStyle w:val="Hyperlink"/>
             <w:rFonts w:ascii="Arial" w:hAnsi="Arial" w:cs="Arial"/>
             <w:szCs w:val="24"/>
+            <w:lang w:val="de-DE"/>
           </w:rPr>
           <w:t>ereimer18@georgefox.edu</w:t>
         </w:r>
@@ -62,6 +64,7 @@
         <w:rPr>
           <w:rFonts w:ascii="Arial" w:hAnsi="Arial" w:cs="Arial"/>
           <w:szCs w:val="24"/>
+          <w:lang w:val="de-DE"/>
         </w:rPr>
         <w:t xml:space="preserve"> | </w:t>
       </w:r>
@@ -69,6 +72,7 @@
         <w:rPr>
           <w:rFonts w:ascii="Arial" w:hAnsi="Arial" w:cs="Arial"/>
           <w:szCs w:val="24"/>
+          <w:lang w:val="de-DE"/>
         </w:rPr>
         <w:t xml:space="preserve">(253) </w:t>
       </w:r>
@@ -76,6 +80,7 @@
         <w:rPr>
           <w:rFonts w:ascii="Arial" w:hAnsi="Arial" w:cs="Arial"/>
           <w:szCs w:val="24"/>
+          <w:lang w:val="de-DE"/>
         </w:rPr>
         <w:t>709</w:t>
       </w:r>
@@ -83,6 +88,7 @@
         <w:rPr>
           <w:rFonts w:ascii="Arial" w:hAnsi="Arial" w:cs="Arial"/>
           <w:szCs w:val="24"/>
+          <w:lang w:val="de-DE"/>
         </w:rPr>
         <w:t>-</w:t>
       </w:r>
@@ -90,6 +96,7 @@
         <w:rPr>
           <w:rFonts w:ascii="Arial" w:hAnsi="Arial" w:cs="Arial"/>
           <w:szCs w:val="24"/>
+          <w:lang w:val="de-DE"/>
         </w:rPr>
         <w:t>0006</w:t>
       </w:r>
@@ -97,37 +104,47 @@
         <w:rPr>
           <w:rFonts w:ascii="Arial" w:hAnsi="Arial" w:cs="Arial"/>
           <w:szCs w:val="24"/>
+          <w:lang w:val="de-DE"/>
         </w:rPr>
         <w:t xml:space="preserve"> | </w:t>
       </w:r>
-      <w:r>
-        <w:rPr>
-          <w:rFonts w:ascii="Arial" w:hAnsi="Arial" w:cs="Arial"/>
-          <w:szCs w:val="24"/>
-        </w:rPr>
-        <w:t>linkedin.com/in/ethan-reimer-0487a9178</w:t>
-      </w:r>
-      <w:r>
-        <w:rPr>
-          <w:rFonts w:ascii="Arial" w:hAnsi="Arial" w:cs="Arial"/>
+      <w:hyperlink r:id="rId7" w:history="1">
+        <w:r>
+          <w:rPr>
+            <w:rStyle w:val="Hyperlink"/>
+            <w:rFonts w:ascii="Arial" w:hAnsi="Arial" w:cs="Arial"/>
+            <w:szCs w:val="24"/>
+            <w:lang w:val="de-DE"/>
+          </w:rPr>
+          <w:t>linkedin.com/in/ethanreimer/</w:t>
+        </w:r>
+      </w:hyperlink>
+      <w:r>
+        <w:rPr>
+          <w:rFonts w:ascii="Arial" w:hAnsi="Arial" w:cs="Arial"/>
+          <w:szCs w:val="24"/>
+          <w:lang w:val="de-DE"/>
         </w:rPr>
         <w:t xml:space="preserve"> </w:t>
       </w:r>
       <w:r>
         <w:rPr>
           <w:rFonts w:ascii="Arial" w:hAnsi="Arial" w:cs="Arial"/>
+          <w:lang w:val="de-DE"/>
         </w:rPr>
         <w:t xml:space="preserve">| </w:t>
       </w:r>
       <w:r>
         <w:rPr>
           <w:rFonts w:ascii="Arial" w:hAnsi="Arial" w:cs="Arial"/>
+          <w:lang w:val="de-DE"/>
         </w:rPr>
         <w:t>github.com/ereimer</w:t>
       </w:r>
       <w:r>
         <w:rPr>
           <w:rFonts w:ascii="Arial" w:hAnsi="Arial" w:cs="Arial"/>
+          <w:lang w:val="de-DE"/>
         </w:rPr>
         <w:t>18</w:t>
       </w:r>
@@ -1036,7 +1053,7 @@
           <w:rFonts w:ascii="Arial" w:hAnsi="Arial" w:cs="Arial"/>
           <w:szCs w:val="24"/>
         </w:rPr>
-        <w:t>UML</w:t>
+        <w:t>Scripting</w:t>
       </w:r>
     </w:p>
     <w:p>
@@ -1212,7 +1229,35 @@
           <w:rFonts w:ascii="Arial" w:hAnsi="Arial" w:cs="Arial"/>
           <w:szCs w:val="24"/>
         </w:rPr>
-        <w:t xml:space="preserve"> in conjunction with Daimler Trucks, my senior-design team is developing an Augmented Reality application for a Microsoft HoloLens using Unity and Microsoft’s Multiple Reality Took Kit and the Cortana voice assistant to provide a holographic view of important schematics and notifications. </w:t>
+        <w:t xml:space="preserve"> in conjunction with Daimler Trucks, my senior-design team is developing an Augmented Reality application for a Microsoft HoloLens using Unity and Microsoft’s Multiple Reality Took Kit and the Cortana voice assistant to provide a</w:t>
+      </w:r>
+      <w:r>
+        <w:rPr>
+          <w:rFonts w:ascii="Arial" w:hAnsi="Arial" w:cs="Arial"/>
+          <w:szCs w:val="24"/>
+        </w:rPr>
+        <w:t xml:space="preserve"> hands-free</w:t>
+      </w:r>
+      <w:r>
+        <w:rPr>
+          <w:rFonts w:ascii="Arial" w:hAnsi="Arial" w:cs="Arial"/>
+          <w:szCs w:val="24"/>
+        </w:rPr>
+        <w:t xml:space="preserve"> holographic </w:t>
+      </w:r>
+      <w:r>
+        <w:rPr>
+          <w:rFonts w:ascii="Arial" w:hAnsi="Arial" w:cs="Arial"/>
+          <w:szCs w:val="24"/>
+        </w:rPr>
+        <w:t>solution</w:t>
+      </w:r>
+      <w:r>
+        <w:rPr>
+          <w:rFonts w:ascii="Arial" w:hAnsi="Arial" w:cs="Arial"/>
+          <w:szCs w:val="24"/>
+        </w:rPr>
+        <w:t xml:space="preserve">. </w:t>
       </w:r>
     </w:p>
     <w:p>

</xml_diff>